<commit_message>
adicionando modelagem dimensional e ETL
</commit_message>
<xml_diff>
--- a/relatorio.docx
+++ b/relatorio.docx
@@ -26,8 +26,18 @@
           <w:sz w:val="22"/>
           <w:szCs w:val="22"/>
         </w:rPr>
-        <w:t xml:space="preserve"> Dolist</w:t>
-      </w:r>
+        <w:t xml:space="preserve"> </w:t>
+      </w:r>
+      <w:proofErr w:type="spellStart"/>
+      <w:r>
+        <w:rPr>
+          <w:rFonts w:ascii="Arial" w:hAnsi="Arial" w:cs="Arial"/>
+          <w:sz w:val="22"/>
+          <w:szCs w:val="22"/>
+        </w:rPr>
+        <w:t>Dolist</w:t>
+      </w:r>
+      <w:proofErr w:type="spellEnd"/>
     </w:p>
     <w:p>
       <w:pPr>
@@ -56,13 +66,23 @@
           <w:szCs w:val="22"/>
         </w:rPr>
       </w:pPr>
-      <w:r>
-        <w:rPr>
-          <w:rFonts w:ascii="Arial" w:hAnsi="Arial" w:cs="Arial"/>
-          <w:sz w:val="22"/>
-          <w:szCs w:val="22"/>
-        </w:rPr>
-        <w:t>Laiana Reis</w:t>
+      <w:proofErr w:type="spellStart"/>
+      <w:r>
+        <w:rPr>
+          <w:rFonts w:ascii="Arial" w:hAnsi="Arial" w:cs="Arial"/>
+          <w:sz w:val="22"/>
+          <w:szCs w:val="22"/>
+        </w:rPr>
+        <w:t>Laiana</w:t>
+      </w:r>
+      <w:proofErr w:type="spellEnd"/>
+      <w:r>
+        <w:rPr>
+          <w:rFonts w:ascii="Arial" w:hAnsi="Arial" w:cs="Arial"/>
+          <w:sz w:val="22"/>
+          <w:szCs w:val="22"/>
+        </w:rPr>
+        <w:t xml:space="preserve"> Reis</w:t>
       </w:r>
     </w:p>
     <w:p>
@@ -96,8 +116,18 @@
           <w:sz w:val="22"/>
           <w:szCs w:val="22"/>
         </w:rPr>
-        <w:t>Nicoli Mecati</w:t>
-      </w:r>
+        <w:t xml:space="preserve">Nicoli </w:t>
+      </w:r>
+      <w:proofErr w:type="spellStart"/>
+      <w:r>
+        <w:rPr>
+          <w:rFonts w:ascii="Arial" w:hAnsi="Arial" w:cs="Arial"/>
+          <w:sz w:val="22"/>
+          <w:szCs w:val="22"/>
+        </w:rPr>
+        <w:t>Mecati</w:t>
+      </w:r>
+      <w:proofErr w:type="spellEnd"/>
     </w:p>
     <w:p>
       <w:pPr>
@@ -130,6 +160,7 @@
           <w:szCs w:val="22"/>
         </w:rPr>
       </w:pPr>
+      <w:proofErr w:type="spellStart"/>
       <w:r>
         <w:rPr>
           <w:rFonts w:ascii="Arial" w:hAnsi="Arial" w:cs="Arial"/>
@@ -138,6 +169,7 @@
         </w:rPr>
         <w:t>DuckDB</w:t>
       </w:r>
+      <w:proofErr w:type="spellEnd"/>
     </w:p>
     <w:p>
       <w:pPr>
@@ -193,14 +225,34 @@
           <w:szCs w:val="22"/>
         </w:rPr>
       </w:pPr>
-      <w:r>
-        <w:rPr>
-          <w:rFonts w:ascii="Arial" w:hAnsi="Arial" w:cs="Arial"/>
-          <w:sz w:val="22"/>
-          <w:szCs w:val="22"/>
-        </w:rPr>
-        <w:t>Matplotlib/plotly</w:t>
-      </w:r>
+      <w:proofErr w:type="spellStart"/>
+      <w:r>
+        <w:rPr>
+          <w:rFonts w:ascii="Arial" w:hAnsi="Arial" w:cs="Arial"/>
+          <w:sz w:val="22"/>
+          <w:szCs w:val="22"/>
+        </w:rPr>
+        <w:t>Matplotlib</w:t>
+      </w:r>
+      <w:proofErr w:type="spellEnd"/>
+      <w:r>
+        <w:rPr>
+          <w:rFonts w:ascii="Arial" w:hAnsi="Arial" w:cs="Arial"/>
+          <w:sz w:val="22"/>
+          <w:szCs w:val="22"/>
+        </w:rPr>
+        <w:t>/</w:t>
+      </w:r>
+      <w:proofErr w:type="spellStart"/>
+      <w:r>
+        <w:rPr>
+          <w:rFonts w:ascii="Arial" w:hAnsi="Arial" w:cs="Arial"/>
+          <w:sz w:val="22"/>
+          <w:szCs w:val="22"/>
+        </w:rPr>
+        <w:t>plotly</w:t>
+      </w:r>
+      <w:proofErr w:type="spellEnd"/>
     </w:p>
     <w:p>
       <w:pPr>
@@ -218,24 +270,82 @@
           <w:sz w:val="22"/>
           <w:szCs w:val="22"/>
         </w:rPr>
-        <w:t>Domínio do dataset:</w:t>
-      </w:r>
-    </w:p>
-    <w:p>
-      <w:pPr>
-        <w:rPr>
-          <w:rFonts w:ascii="Arial" w:hAnsi="Arial" w:cs="Arial"/>
-          <w:sz w:val="22"/>
-          <w:szCs w:val="22"/>
-        </w:rPr>
-      </w:pPr>
-      <w:r>
-        <w:rPr>
-          <w:rFonts w:ascii="Arial" w:hAnsi="Arial" w:cs="Arial"/>
-          <w:sz w:val="22"/>
-          <w:szCs w:val="22"/>
-        </w:rPr>
-        <w:t>O dataset escolhido foi o Brazilian E-Commerce Olist</w:t>
+        <w:t xml:space="preserve">Domínio do </w:t>
+      </w:r>
+      <w:proofErr w:type="spellStart"/>
+      <w:r>
+        <w:rPr>
+          <w:rFonts w:ascii="Arial" w:hAnsi="Arial" w:cs="Arial"/>
+          <w:b/>
+          <w:bCs/>
+          <w:sz w:val="22"/>
+          <w:szCs w:val="22"/>
+        </w:rPr>
+        <w:t>dataset</w:t>
+      </w:r>
+      <w:proofErr w:type="spellEnd"/>
+      <w:r>
+        <w:rPr>
+          <w:rFonts w:ascii="Arial" w:hAnsi="Arial" w:cs="Arial"/>
+          <w:b/>
+          <w:bCs/>
+          <w:sz w:val="22"/>
+          <w:szCs w:val="22"/>
+        </w:rPr>
+        <w:t>:</w:t>
+      </w:r>
+    </w:p>
+    <w:p>
+      <w:pPr>
+        <w:rPr>
+          <w:rFonts w:ascii="Arial" w:hAnsi="Arial" w:cs="Arial"/>
+          <w:sz w:val="22"/>
+          <w:szCs w:val="22"/>
+        </w:rPr>
+      </w:pPr>
+      <w:r>
+        <w:rPr>
+          <w:rFonts w:ascii="Arial" w:hAnsi="Arial" w:cs="Arial"/>
+          <w:sz w:val="22"/>
+          <w:szCs w:val="22"/>
+        </w:rPr>
+        <w:t xml:space="preserve">O </w:t>
+      </w:r>
+      <w:proofErr w:type="spellStart"/>
+      <w:r>
+        <w:rPr>
+          <w:rFonts w:ascii="Arial" w:hAnsi="Arial" w:cs="Arial"/>
+          <w:sz w:val="22"/>
+          <w:szCs w:val="22"/>
+        </w:rPr>
+        <w:t>dataset</w:t>
+      </w:r>
+      <w:proofErr w:type="spellEnd"/>
+      <w:r>
+        <w:rPr>
+          <w:rFonts w:ascii="Arial" w:hAnsi="Arial" w:cs="Arial"/>
+          <w:sz w:val="22"/>
+          <w:szCs w:val="22"/>
+        </w:rPr>
+        <w:t xml:space="preserve"> escolhido foi o </w:t>
+      </w:r>
+      <w:proofErr w:type="spellStart"/>
+      <w:r>
+        <w:rPr>
+          <w:rFonts w:ascii="Arial" w:hAnsi="Arial" w:cs="Arial"/>
+          <w:sz w:val="22"/>
+          <w:szCs w:val="22"/>
+        </w:rPr>
+        <w:t>Brazilian</w:t>
+      </w:r>
+      <w:proofErr w:type="spellEnd"/>
+      <w:r>
+        <w:rPr>
+          <w:rFonts w:ascii="Arial" w:hAnsi="Arial" w:cs="Arial"/>
+          <w:sz w:val="22"/>
+          <w:szCs w:val="22"/>
+        </w:rPr>
+        <w:t xml:space="preserve"> E-Commerce Olist</w:t>
       </w:r>
     </w:p>
     <w:p>
@@ -692,7 +802,25 @@
           <w:sz w:val="22"/>
           <w:szCs w:val="22"/>
         </w:rPr>
-        <w:t>Data (dim_date)</w:t>
+        <w:t>Data (</w:t>
+      </w:r>
+      <w:proofErr w:type="spellStart"/>
+      <w:r>
+        <w:rPr>
+          <w:rFonts w:ascii="Arial" w:hAnsi="Arial" w:cs="Arial"/>
+          <w:sz w:val="22"/>
+          <w:szCs w:val="22"/>
+        </w:rPr>
+        <w:t>dim_date</w:t>
+      </w:r>
+      <w:proofErr w:type="spellEnd"/>
+      <w:r>
+        <w:rPr>
+          <w:rFonts w:ascii="Arial" w:hAnsi="Arial" w:cs="Arial"/>
+          <w:sz w:val="22"/>
+          <w:szCs w:val="22"/>
+        </w:rPr>
+        <w:t>)</w:t>
       </w:r>
     </w:p>
     <w:p>
@@ -713,7 +841,25 @@
           <w:sz w:val="22"/>
           <w:szCs w:val="22"/>
         </w:rPr>
-        <w:t>Cliente (dim_custumer)</w:t>
+        <w:t>Cliente (</w:t>
+      </w:r>
+      <w:proofErr w:type="spellStart"/>
+      <w:r>
+        <w:rPr>
+          <w:rFonts w:ascii="Arial" w:hAnsi="Arial" w:cs="Arial"/>
+          <w:sz w:val="22"/>
+          <w:szCs w:val="22"/>
+        </w:rPr>
+        <w:t>dim_custumer</w:t>
+      </w:r>
+      <w:proofErr w:type="spellEnd"/>
+      <w:r>
+        <w:rPr>
+          <w:rFonts w:ascii="Arial" w:hAnsi="Arial" w:cs="Arial"/>
+          <w:sz w:val="22"/>
+          <w:szCs w:val="22"/>
+        </w:rPr>
+        <w:t>)</w:t>
       </w:r>
     </w:p>
     <w:p>
@@ -734,7 +880,25 @@
           <w:sz w:val="22"/>
           <w:szCs w:val="22"/>
         </w:rPr>
-        <w:t>Produto (dim_produto)</w:t>
+        <w:t>Produto (</w:t>
+      </w:r>
+      <w:proofErr w:type="spellStart"/>
+      <w:r>
+        <w:rPr>
+          <w:rFonts w:ascii="Arial" w:hAnsi="Arial" w:cs="Arial"/>
+          <w:sz w:val="22"/>
+          <w:szCs w:val="22"/>
+        </w:rPr>
+        <w:t>dim_produto</w:t>
+      </w:r>
+      <w:proofErr w:type="spellEnd"/>
+      <w:r>
+        <w:rPr>
+          <w:rFonts w:ascii="Arial" w:hAnsi="Arial" w:cs="Arial"/>
+          <w:sz w:val="22"/>
+          <w:szCs w:val="22"/>
+        </w:rPr>
+        <w:t>)</w:t>
       </w:r>
     </w:p>
     <w:p>
@@ -803,6 +967,7 @@
         <w:rPr>
           <w:u w:val="single"/>
         </w:rPr>
+        <w:lastRenderedPageBreak/>
         <w:drawing>
           <wp:inline distT="0" distB="0" distL="0" distR="0" wp14:anchorId="5B30DDF5" wp14:editId="41CC263B">
             <wp:extent cx="5400040" cy="3587750"/>
@@ -832,6 +997,60 @@
                     <a:prstGeom prst="rect">
                       <a:avLst/>
                     </a:prstGeom>
+                  </pic:spPr>
+                </pic:pic>
+              </a:graphicData>
+            </a:graphic>
+          </wp:inline>
+        </w:drawing>
+      </w:r>
+      <w:r>
+        <w:rPr>
+          <w:noProof/>
+          <w:u w:val="single"/>
+        </w:rPr>
+        <w:drawing>
+          <wp:inline distT="0" distB="0" distL="0" distR="0" wp14:anchorId="14256686" wp14:editId="0024AA55">
+            <wp:extent cx="5398770" cy="4763135"/>
+            <wp:effectExtent l="0" t="0" r="0" b="0"/>
+            <wp:docPr id="289104860" name="Imagem 2"/>
+            <wp:cNvGraphicFramePr>
+              <a:graphicFrameLocks xmlns:a="http://schemas.openxmlformats.org/drawingml/2006/main" noChangeAspect="1"/>
+            </wp:cNvGraphicFramePr>
+            <a:graphic xmlns:a="http://schemas.openxmlformats.org/drawingml/2006/main">
+              <a:graphicData uri="http://schemas.openxmlformats.org/drawingml/2006/picture">
+                <pic:pic xmlns:pic="http://schemas.openxmlformats.org/drawingml/2006/picture">
+                  <pic:nvPicPr>
+                    <pic:cNvPr id="0" name="Picture 2"/>
+                    <pic:cNvPicPr>
+                      <a:picLocks noChangeAspect="1" noChangeArrowheads="1"/>
+                    </pic:cNvPicPr>
+                  </pic:nvPicPr>
+                  <pic:blipFill>
+                    <a:blip r:embed="rId7">
+                      <a:extLst>
+                        <a:ext uri="{28A0092B-C50C-407E-A947-70E740481C1C}">
+                          <a14:useLocalDpi xmlns:a14="http://schemas.microsoft.com/office/drawing/2010/main" val="0"/>
+                        </a:ext>
+                      </a:extLst>
+                    </a:blip>
+                    <a:srcRect/>
+                    <a:stretch>
+                      <a:fillRect/>
+                    </a:stretch>
+                  </pic:blipFill>
+                  <pic:spPr bwMode="auto">
+                    <a:xfrm>
+                      <a:off x="0" y="0"/>
+                      <a:ext cx="5398770" cy="4763135"/>
+                    </a:xfrm>
+                    <a:prstGeom prst="rect">
+                      <a:avLst/>
+                    </a:prstGeom>
+                    <a:noFill/>
+                    <a:ln>
+                      <a:noFill/>
+                    </a:ln>
                   </pic:spPr>
                 </pic:pic>
               </a:graphicData>

</xml_diff>